<commit_message>
cập nhật nhật ký
</commit_message>
<xml_diff>
--- a/02. Công Minh/BaoCao_TNNN.docx
+++ b/02. Công Minh/BaoCao_TNNN.docx
@@ -146,8 +146,6 @@
         </w:rPr>
         <w:t>NGHỀ NGHIỆP</w:t>
       </w:r>
-      <w:bookmarkStart w:id="6" w:name="_GoBack"/>
-      <w:bookmarkEnd w:id="6"/>
     </w:p>
     <w:p>
       <w:pPr>
@@ -228,10 +226,11 @@
         <w:rPr>
           <w:b/>
           <w:bCs/>
+          <w:iCs/>
           <w:sz w:val="36"/>
           <w:szCs w:val="36"/>
         </w:rPr>
-        <w:t>&lt;Tên đề tài &gt;</w:t>
+        <w:t>XÂY DỰNG WEBSITE TIN TỨC</w:t>
       </w:r>
     </w:p>
     <w:p>
@@ -307,139 +306,35 @@
     </w:p>
     <w:p>
       <w:pPr>
-        <w:pStyle w:val="ListParagraph"/>
-        <w:numPr>
-          <w:ilvl w:val="0"/>
-          <w:numId w:val="25"/>
-        </w:numPr>
         <w:tabs>
           <w:tab w:val="left" w:pos="1418"/>
           <w:tab w:val="left" w:pos="6237"/>
         </w:tabs>
         <w:spacing w:before="0" w:after="0"/>
-        <w:ind w:left="1418"/>
         <w:jc w:val="left"/>
         <w:rPr>
-          <w:szCs w:val="26"/>
           <w:lang w:val="fr-FR"/>
         </w:rPr>
       </w:pPr>
       <w:r>
         <w:rPr>
-          <w:bCs/>
-          <w:color w:val="000000"/>
-          <w:szCs w:val="26"/>
-        </w:rPr>
-        <w:t>T</w:t>
-      </w:r>
-      <w:r>
-        <w:rPr>
-          <w:bCs/>
-          <w:color w:val="000000"/>
-          <w:szCs w:val="26"/>
-        </w:rPr>
-        <w:t>rưởng</w:t>
-      </w:r>
-      <w:r>
-        <w:rPr>
-          <w:bCs/>
-          <w:color w:val="000000"/>
-          <w:szCs w:val="26"/>
-        </w:rPr>
-        <w:t xml:space="preserve"> n</w:t>
-      </w:r>
-      <w:r>
-        <w:rPr>
-          <w:bCs/>
-          <w:color w:val="000000"/>
-          <w:szCs w:val="26"/>
-        </w:rPr>
-        <w:t xml:space="preserve">hóm: </w:t>
-      </w:r>
-      <w:r>
-        <w:rPr>
-          <w:szCs w:val="26"/>
           <w:lang w:val="fr-FR"/>
         </w:rPr>
-        <w:t>&lt;Họ và tên&gt;</w:t>
-      </w:r>
-      <w:r>
-        <w:rPr>
-          <w:szCs w:val="26"/>
+        <w:tab/>
+        <w:t>Trương Công Minh</w:t>
+      </w:r>
+      <w:r>
+        <w:rPr>
           <w:lang w:val="fr-FR"/>
         </w:rPr>
         <w:tab/>
         <w:t xml:space="preserve">Lớp : </w:t>
       </w:r>
-    </w:p>
-    <w:p>
-      <w:pPr>
-        <w:pStyle w:val="ListParagraph"/>
-        <w:numPr>
-          <w:ilvl w:val="0"/>
-          <w:numId w:val="25"/>
-        </w:numPr>
-        <w:tabs>
-          <w:tab w:val="left" w:pos="1418"/>
-          <w:tab w:val="left" w:pos="6237"/>
-        </w:tabs>
-        <w:spacing w:before="0" w:after="0"/>
-        <w:ind w:left="1418"/>
-        <w:jc w:val="left"/>
-        <w:rPr>
-          <w:szCs w:val="26"/>
+      <w:r>
+        <w:rPr>
           <w:lang w:val="fr-FR"/>
         </w:rPr>
-      </w:pPr>
-      <w:r>
-        <w:rPr>
-          <w:szCs w:val="26"/>
-          <w:lang w:val="fr-FR"/>
-        </w:rPr>
-        <w:t>Thành viên: &lt;Họ và tên&gt;</w:t>
-      </w:r>
-      <w:r>
-        <w:rPr>
-          <w:szCs w:val="26"/>
-          <w:lang w:val="fr-FR"/>
-        </w:rPr>
-        <w:tab/>
-        <w:t xml:space="preserve">Lớp : </w:t>
-      </w:r>
-    </w:p>
-    <w:p>
-      <w:pPr>
-        <w:pStyle w:val="ListParagraph"/>
-        <w:numPr>
-          <w:ilvl w:val="0"/>
-          <w:numId w:val="25"/>
-        </w:numPr>
-        <w:tabs>
-          <w:tab w:val="left" w:pos="1418"/>
-          <w:tab w:val="left" w:pos="6237"/>
-        </w:tabs>
-        <w:spacing w:before="0" w:after="0"/>
-        <w:ind w:left="1418"/>
-        <w:jc w:val="left"/>
-        <w:rPr>
-          <w:szCs w:val="26"/>
-          <w:lang w:val="fr-FR"/>
-        </w:rPr>
-      </w:pPr>
-      <w:r>
-        <w:rPr>
-          <w:szCs w:val="26"/>
-          <w:lang w:val="fr-FR"/>
-        </w:rPr>
-        <w:t>Thành viên: &lt;Họ và tên&gt;</w:t>
-      </w:r>
-      <w:r>
-        <w:rPr>
-          <w:szCs w:val="26"/>
-          <w:lang w:val="fr-FR"/>
-        </w:rPr>
-        <w:tab/>
-        <w:t xml:space="preserve">Lớp : </w:t>
+        <w:t>44K14</w:t>
       </w:r>
     </w:p>
     <w:p>
@@ -616,351 +511,6 @@
       <w:pPr>
         <w:spacing w:before="0" w:line="240" w:lineRule="auto"/>
         <w:ind w:firstLine="0"/>
-        <w:jc w:val="center"/>
-        <w:rPr>
-          <w:b/>
-        </w:rPr>
-      </w:pPr>
-      <w:r>
-        <w:rPr>
-          <w:b/>
-        </w:rPr>
-        <w:lastRenderedPageBreak/>
-        <w:t>DANH SÁCH THÀNH VIÊN THAM GIA</w:t>
-      </w:r>
-    </w:p>
-    <w:p>
-      <w:pPr>
-        <w:spacing w:before="0" w:line="240" w:lineRule="auto"/>
-        <w:ind w:firstLine="0"/>
-        <w:jc w:val="center"/>
-      </w:pPr>
-    </w:p>
-    <w:tbl>
-      <w:tblPr>
-        <w:tblW w:w="8505" w:type="dxa"/>
-        <w:tblInd w:w="108" w:type="dxa"/>
-        <w:tblBorders>
-          <w:top w:val="single" w:sz="4" w:space="0" w:color="000000"/>
-          <w:left w:val="single" w:sz="4" w:space="0" w:color="000000"/>
-          <w:bottom w:val="single" w:sz="4" w:space="0" w:color="000000"/>
-          <w:right w:val="single" w:sz="4" w:space="0" w:color="000000"/>
-          <w:insideH w:val="single" w:sz="4" w:space="0" w:color="000000"/>
-          <w:insideV w:val="single" w:sz="4" w:space="0" w:color="000000"/>
-        </w:tblBorders>
-        <w:tblLayout w:type="fixed"/>
-        <w:tblLook w:val="0000" w:firstRow="0" w:lastRow="0" w:firstColumn="0" w:lastColumn="0" w:noHBand="0" w:noVBand="0"/>
-      </w:tblPr>
-      <w:tblGrid>
-        <w:gridCol w:w="740"/>
-        <w:gridCol w:w="3400"/>
-        <w:gridCol w:w="1843"/>
-        <w:gridCol w:w="2522"/>
-      </w:tblGrid>
-      <w:tr>
-        <w:trPr>
-          <w:trHeight w:val="695"/>
-        </w:trPr>
-        <w:tc>
-          <w:tcPr>
-            <w:tcW w:w="740" w:type="dxa"/>
-            <w:noWrap/>
-            <w:vAlign w:val="center"/>
-          </w:tcPr>
-          <w:p>
-            <w:pPr>
-              <w:ind w:firstLine="34"/>
-              <w:jc w:val="center"/>
-              <w:rPr>
-                <w:b/>
-              </w:rPr>
-            </w:pPr>
-            <w:r>
-              <w:rPr>
-                <w:b/>
-              </w:rPr>
-              <w:t>TT</w:t>
-            </w:r>
-          </w:p>
-        </w:tc>
-        <w:tc>
-          <w:tcPr>
-            <w:tcW w:w="3400" w:type="dxa"/>
-            <w:vAlign w:val="center"/>
-          </w:tcPr>
-          <w:p>
-            <w:pPr>
-              <w:ind w:firstLine="3"/>
-              <w:jc w:val="center"/>
-              <w:rPr>
-                <w:b/>
-              </w:rPr>
-            </w:pPr>
-            <w:r>
-              <w:rPr>
-                <w:b/>
-              </w:rPr>
-              <w:t>Họ và tên</w:t>
-            </w:r>
-          </w:p>
-        </w:tc>
-        <w:tc>
-          <w:tcPr>
-            <w:tcW w:w="1843" w:type="dxa"/>
-            <w:noWrap/>
-            <w:vAlign w:val="center"/>
-          </w:tcPr>
-          <w:p>
-            <w:pPr>
-              <w:ind w:firstLine="13"/>
-              <w:jc w:val="center"/>
-              <w:rPr>
-                <w:b/>
-              </w:rPr>
-            </w:pPr>
-            <w:r>
-              <w:rPr>
-                <w:b/>
-              </w:rPr>
-              <w:t>Lớp</w:t>
-            </w:r>
-          </w:p>
-        </w:tc>
-        <w:tc>
-          <w:tcPr>
-            <w:tcW w:w="2522" w:type="dxa"/>
-            <w:noWrap/>
-            <w:vAlign w:val="center"/>
-          </w:tcPr>
-          <w:p>
-            <w:pPr>
-              <w:ind w:firstLine="36"/>
-              <w:jc w:val="center"/>
-              <w:rPr>
-                <w:b/>
-              </w:rPr>
-            </w:pPr>
-            <w:r>
-              <w:rPr>
-                <w:b/>
-              </w:rPr>
-              <w:t>Nhiệm vụ</w:t>
-            </w:r>
-          </w:p>
-        </w:tc>
-      </w:tr>
-      <w:tr>
-        <w:trPr>
-          <w:trHeight w:val="527"/>
-        </w:trPr>
-        <w:tc>
-          <w:tcPr>
-            <w:tcW w:w="740" w:type="dxa"/>
-            <w:tcBorders>
-              <w:bottom w:val="single" w:sz="4" w:space="0" w:color="auto"/>
-            </w:tcBorders>
-            <w:noWrap/>
-            <w:vAlign w:val="center"/>
-          </w:tcPr>
-          <w:p>
-            <w:pPr>
-              <w:ind w:firstLine="34"/>
-              <w:jc w:val="center"/>
-            </w:pPr>
-            <w:r>
-              <w:t>1</w:t>
-            </w:r>
-          </w:p>
-        </w:tc>
-        <w:tc>
-          <w:tcPr>
-            <w:tcW w:w="3400" w:type="dxa"/>
-            <w:tcBorders>
-              <w:bottom w:val="single" w:sz="4" w:space="0" w:color="auto"/>
-            </w:tcBorders>
-            <w:vAlign w:val="center"/>
-          </w:tcPr>
-          <w:p>
-            <w:pPr>
-              <w:ind w:firstLine="34"/>
-            </w:pPr>
-          </w:p>
-        </w:tc>
-        <w:tc>
-          <w:tcPr>
-            <w:tcW w:w="1843" w:type="dxa"/>
-            <w:tcBorders>
-              <w:bottom w:val="single" w:sz="4" w:space="0" w:color="auto"/>
-            </w:tcBorders>
-            <w:noWrap/>
-            <w:vAlign w:val="center"/>
-          </w:tcPr>
-          <w:p>
-            <w:pPr>
-              <w:ind w:firstLine="34"/>
-              <w:jc w:val="center"/>
-            </w:pPr>
-          </w:p>
-        </w:tc>
-        <w:tc>
-          <w:tcPr>
-            <w:tcW w:w="2522" w:type="dxa"/>
-            <w:tcBorders>
-              <w:bottom w:val="single" w:sz="4" w:space="0" w:color="auto"/>
-            </w:tcBorders>
-            <w:noWrap/>
-            <w:vAlign w:val="center"/>
-          </w:tcPr>
-          <w:p>
-            <w:pPr>
-              <w:ind w:firstLine="34"/>
-              <w:jc w:val="center"/>
-            </w:pPr>
-            <w:r>
-              <w:t>Trưởng nhóm</w:t>
-            </w:r>
-          </w:p>
-        </w:tc>
-      </w:tr>
-      <w:tr>
-        <w:trPr>
-          <w:trHeight w:val="527"/>
-        </w:trPr>
-        <w:tc>
-          <w:tcPr>
-            <w:tcW w:w="740" w:type="dxa"/>
-            <w:noWrap/>
-            <w:vAlign w:val="center"/>
-          </w:tcPr>
-          <w:p>
-            <w:pPr>
-              <w:ind w:firstLine="34"/>
-              <w:jc w:val="center"/>
-            </w:pPr>
-            <w:r>
-              <w:t>2</w:t>
-            </w:r>
-          </w:p>
-        </w:tc>
-        <w:tc>
-          <w:tcPr>
-            <w:tcW w:w="3400" w:type="dxa"/>
-            <w:vAlign w:val="center"/>
-          </w:tcPr>
-          <w:p>
-            <w:pPr>
-              <w:ind w:firstLine="34"/>
-            </w:pPr>
-          </w:p>
-        </w:tc>
-        <w:tc>
-          <w:tcPr>
-            <w:tcW w:w="1843" w:type="dxa"/>
-            <w:noWrap/>
-            <w:vAlign w:val="center"/>
-          </w:tcPr>
-          <w:p>
-            <w:pPr>
-              <w:ind w:firstLine="34"/>
-              <w:jc w:val="center"/>
-            </w:pPr>
-          </w:p>
-        </w:tc>
-        <w:tc>
-          <w:tcPr>
-            <w:tcW w:w="2522" w:type="dxa"/>
-            <w:noWrap/>
-            <w:vAlign w:val="center"/>
-          </w:tcPr>
-          <w:p>
-            <w:pPr>
-              <w:ind w:firstLine="34"/>
-              <w:jc w:val="center"/>
-            </w:pPr>
-            <w:r>
-              <w:t>Thành viên</w:t>
-            </w:r>
-          </w:p>
-        </w:tc>
-      </w:tr>
-      <w:tr>
-        <w:trPr>
-          <w:trHeight w:val="527"/>
-        </w:trPr>
-        <w:tc>
-          <w:tcPr>
-            <w:tcW w:w="740" w:type="dxa"/>
-            <w:tcBorders>
-              <w:bottom w:val="single" w:sz="4" w:space="0" w:color="auto"/>
-            </w:tcBorders>
-            <w:noWrap/>
-            <w:vAlign w:val="center"/>
-          </w:tcPr>
-          <w:p>
-            <w:pPr>
-              <w:ind w:firstLine="34"/>
-              <w:jc w:val="center"/>
-            </w:pPr>
-            <w:r>
-              <w:t>3</w:t>
-            </w:r>
-          </w:p>
-        </w:tc>
-        <w:tc>
-          <w:tcPr>
-            <w:tcW w:w="3400" w:type="dxa"/>
-            <w:tcBorders>
-              <w:bottom w:val="single" w:sz="4" w:space="0" w:color="auto"/>
-            </w:tcBorders>
-            <w:vAlign w:val="center"/>
-          </w:tcPr>
-          <w:p>
-            <w:pPr>
-              <w:ind w:firstLine="34"/>
-            </w:pPr>
-          </w:p>
-        </w:tc>
-        <w:tc>
-          <w:tcPr>
-            <w:tcW w:w="1843" w:type="dxa"/>
-            <w:tcBorders>
-              <w:bottom w:val="single" w:sz="4" w:space="0" w:color="auto"/>
-            </w:tcBorders>
-            <w:noWrap/>
-            <w:vAlign w:val="center"/>
-          </w:tcPr>
-          <w:p>
-            <w:pPr>
-              <w:ind w:firstLine="34"/>
-              <w:jc w:val="center"/>
-            </w:pPr>
-          </w:p>
-        </w:tc>
-        <w:tc>
-          <w:tcPr>
-            <w:tcW w:w="2522" w:type="dxa"/>
-            <w:tcBorders>
-              <w:bottom w:val="single" w:sz="4" w:space="0" w:color="auto"/>
-            </w:tcBorders>
-            <w:noWrap/>
-            <w:vAlign w:val="center"/>
-          </w:tcPr>
-          <w:p>
-            <w:pPr>
-              <w:ind w:firstLine="34"/>
-              <w:jc w:val="center"/>
-            </w:pPr>
-            <w:r>
-              <w:t>Thành viên</w:t>
-            </w:r>
-          </w:p>
-        </w:tc>
-      </w:tr>
-    </w:tbl>
-    <w:p>
-      <w:pPr>
-        <w:spacing w:before="0" w:line="240" w:lineRule="auto"/>
-        <w:ind w:firstLine="0"/>
       </w:pPr>
     </w:p>
     <w:p>
@@ -1225,16 +775,16 @@
           <w:numId w:val="0"/>
         </w:numPr>
       </w:pPr>
-      <w:bookmarkStart w:id="7" w:name="_Toc342760180"/>
-      <w:bookmarkStart w:id="8" w:name="_Toc343172865"/>
-      <w:bookmarkStart w:id="9" w:name="_Toc74643748"/>
+      <w:bookmarkStart w:id="6" w:name="_Toc342760180"/>
+      <w:bookmarkStart w:id="7" w:name="_Toc343172865"/>
+      <w:bookmarkStart w:id="8" w:name="_Toc74643748"/>
       <w:r>
         <w:lastRenderedPageBreak/>
         <w:t>MỤC LỤC</w:t>
       </w:r>
+      <w:bookmarkEnd w:id="6"/>
       <w:bookmarkEnd w:id="7"/>
       <w:bookmarkEnd w:id="8"/>
-      <w:bookmarkEnd w:id="9"/>
     </w:p>
     <w:p>
       <w:pPr>
@@ -2953,7 +2503,7 @@
           <w:szCs w:val="32"/>
         </w:rPr>
       </w:pPr>
-      <w:bookmarkStart w:id="10" w:name="_Toc342760181"/>
+      <w:bookmarkStart w:id="9" w:name="_Toc342760181"/>
       <w:r>
         <w:rPr>
           <w:sz w:val="28"/>
@@ -2969,7 +2519,7 @@
         <w:lastRenderedPageBreak/>
         <w:t>DANH MỤC HÌNH ẢNH</w:t>
       </w:r>
-      <w:bookmarkEnd w:id="10"/>
+      <w:bookmarkEnd w:id="9"/>
     </w:p>
     <w:p>
       <w:pPr>
@@ -3136,12 +2686,12 @@
       <w:pPr>
         <w:pStyle w:val="Title"/>
       </w:pPr>
-      <w:bookmarkStart w:id="11" w:name="_Toc342760182"/>
+      <w:bookmarkStart w:id="10" w:name="_Toc342760182"/>
       <w:r>
         <w:lastRenderedPageBreak/>
         <w:t>DANH MỤC BẢNG BIỂU</w:t>
       </w:r>
-      <w:bookmarkEnd w:id="11"/>
+      <w:bookmarkEnd w:id="10"/>
     </w:p>
     <w:p>
       <w:pPr>
@@ -3279,7 +2829,7 @@
       <w:pPr>
         <w:pStyle w:val="Title"/>
       </w:pPr>
-      <w:bookmarkStart w:id="12" w:name="_Toc342760183"/>
+      <w:bookmarkStart w:id="11" w:name="_Toc342760183"/>
       <w:r>
         <w:lastRenderedPageBreak/>
         <w:t>DANH</w:t>
@@ -3314,7 +2864,7 @@
       <w:r>
         <w:t>TẮT</w:t>
       </w:r>
-      <w:bookmarkEnd w:id="12"/>
+      <w:bookmarkEnd w:id="11"/>
     </w:p>
     <w:p>
       <w:pPr>
@@ -3328,10 +2878,10 @@
           <w:kern w:val="32"/>
         </w:rPr>
       </w:pPr>
-      <w:bookmarkStart w:id="13" w:name="OLE_LINK5"/>
-      <w:bookmarkStart w:id="14" w:name="OLE_LINK6"/>
-      <w:bookmarkStart w:id="15" w:name="_Hlk71471991"/>
-      <w:bookmarkStart w:id="16" w:name="OLE_LINK14"/>
+      <w:bookmarkStart w:id="12" w:name="OLE_LINK5"/>
+      <w:bookmarkStart w:id="13" w:name="OLE_LINK6"/>
+      <w:bookmarkStart w:id="14" w:name="_Hlk71471991"/>
+      <w:bookmarkStart w:id="15" w:name="OLE_LINK14"/>
       <w:r>
         <w:rPr>
           <w:b/>
@@ -3377,10 +2927,10 @@
         <w:t>ficial Intelligence</w:t>
       </w:r>
     </w:p>
+    <w:bookmarkEnd w:id="12"/>
     <w:bookmarkEnd w:id="13"/>
     <w:bookmarkEnd w:id="14"/>
     <w:bookmarkEnd w:id="15"/>
-    <w:bookmarkEnd w:id="16"/>
     <w:p>
       <w:pPr>
         <w:tabs>
@@ -3415,8 +2965,8 @@
           <w:szCs w:val="56"/>
         </w:rPr>
       </w:pPr>
-      <w:bookmarkStart w:id="17" w:name="_Toc339315370"/>
-      <w:bookmarkStart w:id="18" w:name="_Toc342760184"/>
+      <w:bookmarkStart w:id="16" w:name="_Toc339315370"/>
+      <w:bookmarkStart w:id="17" w:name="_Toc342760184"/>
       <w:r>
         <w:br w:type="page"/>
       </w:r>
@@ -3446,11 +2996,11 @@
           <w:lang w:val="de-DE"/>
         </w:rPr>
       </w:pPr>
-      <w:bookmarkStart w:id="19" w:name="_Toc339315372"/>
-      <w:bookmarkStart w:id="20" w:name="_Toc342760186"/>
-      <w:bookmarkStart w:id="21" w:name="_Toc74643749"/>
+      <w:bookmarkStart w:id="18" w:name="_Toc339315372"/>
+      <w:bookmarkStart w:id="19" w:name="_Toc342760186"/>
+      <w:bookmarkStart w:id="20" w:name="_Toc74643749"/>
+      <w:bookmarkEnd w:id="16"/>
       <w:bookmarkEnd w:id="17"/>
-      <w:bookmarkEnd w:id="18"/>
       <w:r>
         <w:rPr>
           <w:lang w:val="de-DE"/>
@@ -3458,9 +3008,9 @@
         <w:lastRenderedPageBreak/>
         <w:t>LỜI MỞ ĐẦU</w:t>
       </w:r>
+      <w:bookmarkEnd w:id="18"/>
       <w:bookmarkEnd w:id="19"/>
       <w:bookmarkEnd w:id="20"/>
-      <w:bookmarkEnd w:id="21"/>
     </w:p>
     <w:p>
       <w:pPr>
@@ -3658,7 +3208,7 @@
           <w:lang w:val="de-DE"/>
         </w:rPr>
       </w:pPr>
-      <w:bookmarkStart w:id="22" w:name="_Hlk70968157"/>
+      <w:bookmarkStart w:id="21" w:name="_Hlk70968157"/>
       <w:r>
         <w:rPr>
           <w:rFonts w:eastAsiaTheme="minorHAnsi"/>
@@ -3715,7 +3265,7 @@
         </w:rPr>
         <w:t>nội dung và phần kết luận</w:t>
       </w:r>
-      <w:bookmarkEnd w:id="22"/>
+      <w:bookmarkEnd w:id="21"/>
       <w:r>
         <w:rPr>
           <w:rFonts w:eastAsiaTheme="minorHAnsi"/>
@@ -3846,34 +3396,34 @@
       <w:pPr>
         <w:pStyle w:val="Heading1"/>
       </w:pPr>
-      <w:bookmarkStart w:id="23" w:name="_Toc74643750"/>
-      <w:bookmarkStart w:id="24" w:name="_Toc428093756"/>
+      <w:bookmarkStart w:id="22" w:name="_Toc74643750"/>
+      <w:bookmarkStart w:id="23" w:name="_Toc428093756"/>
       <w:r>
         <w:lastRenderedPageBreak/>
         <w:t>CƠ SỞ LÝ THUYẾT</w:t>
       </w:r>
+      <w:bookmarkEnd w:id="22"/>
+    </w:p>
+    <w:p>
+      <w:pPr>
+        <w:pStyle w:val="Heading2"/>
+      </w:pPr>
+      <w:bookmarkStart w:id="24" w:name="_Toc74643751"/>
       <w:bookmarkEnd w:id="23"/>
-    </w:p>
-    <w:p>
-      <w:pPr>
-        <w:pStyle w:val="Heading2"/>
-      </w:pPr>
-      <w:bookmarkStart w:id="25" w:name="_Toc74643751"/>
+      <w:r>
+        <w:t>Tổng quan về .NET framework</w:t>
+      </w:r>
       <w:bookmarkEnd w:id="24"/>
-      <w:r>
-        <w:t>Tổng quan về .NET framework</w:t>
+    </w:p>
+    <w:p>
+      <w:pPr>
+        <w:pStyle w:val="Heading3"/>
+      </w:pPr>
+      <w:bookmarkStart w:id="25" w:name="_Toc74643752"/>
+      <w:r>
+        <w:t>Mục 1.1.1</w:t>
       </w:r>
       <w:bookmarkEnd w:id="25"/>
-    </w:p>
-    <w:p>
-      <w:pPr>
-        <w:pStyle w:val="Heading3"/>
-      </w:pPr>
-      <w:bookmarkStart w:id="26" w:name="_Toc74643752"/>
-      <w:r>
-        <w:t>Mục 1.1.1</w:t>
-      </w:r>
-      <w:bookmarkEnd w:id="26"/>
       <w:r>
         <w:t xml:space="preserve"> </w:t>
       </w:r>
@@ -4005,8 +3555,8 @@
           <w:highlight w:val="yellow"/>
         </w:rPr>
       </w:pPr>
-      <w:bookmarkStart w:id="27" w:name="_Ref74234692"/>
-      <w:bookmarkStart w:id="28" w:name="_Toc74235469"/>
+      <w:bookmarkStart w:id="26" w:name="_Ref74234692"/>
+      <w:bookmarkStart w:id="27" w:name="_Toc74235469"/>
       <w:r>
         <w:rPr>
           <w:highlight w:val="yellow"/>
@@ -4083,20 +3633,20 @@
         </w:rPr>
         <w:fldChar w:fldCharType="end"/>
       </w:r>
+      <w:bookmarkEnd w:id="26"/>
+      <w:r>
+        <w:rPr>
+          <w:highlight w:val="yellow"/>
+        </w:rPr>
+        <w:t xml:space="preserve"> </w:t>
+      </w:r>
+      <w:r>
+        <w:rPr>
+          <w:highlight w:val="yellow"/>
+        </w:rPr>
+        <w:t>Ngôn ngữ lập trình Python</w:t>
+      </w:r>
       <w:bookmarkEnd w:id="27"/>
-      <w:r>
-        <w:rPr>
-          <w:highlight w:val="yellow"/>
-        </w:rPr>
-        <w:t xml:space="preserve"> </w:t>
-      </w:r>
-      <w:r>
-        <w:rPr>
-          <w:highlight w:val="yellow"/>
-        </w:rPr>
-        <w:t>Ngôn ngữ lập trình Python</w:t>
-      </w:r>
-      <w:bookmarkEnd w:id="28"/>
       <w:r>
         <w:rPr>
           <w:highlight w:val="yellow"/>
@@ -4192,11 +3742,11 @@
       <w:pPr>
         <w:pStyle w:val="Heading3"/>
       </w:pPr>
-      <w:bookmarkStart w:id="29" w:name="_Toc74643753"/>
+      <w:bookmarkStart w:id="28" w:name="_Toc74643753"/>
       <w:r>
         <w:t>Mục 1.1.2</w:t>
       </w:r>
-      <w:bookmarkEnd w:id="29"/>
+      <w:bookmarkEnd w:id="28"/>
       <w:r>
         <w:t xml:space="preserve"> </w:t>
       </w:r>
@@ -4254,32 +3804,32 @@
       <w:pPr>
         <w:pStyle w:val="Heading2"/>
       </w:pPr>
-      <w:bookmarkStart w:id="30" w:name="_Toc74643754"/>
-      <w:r>
-        <w:t>Tổng quan về Windows Forms</w:t>
+      <w:bookmarkStart w:id="29" w:name="_Toc74643754"/>
+      <w:r>
+        <w:t xml:space="preserve">Tổng quan về </w:t>
+      </w:r>
+      <w:bookmarkEnd w:id="29"/>
+      <w:r>
+        <w:t>Angular Framwork</w:t>
+      </w:r>
+    </w:p>
+    <w:p>
+      <w:r>
+        <w:rPr>
+          <w:highlight w:val="yellow"/>
+        </w:rPr>
+        <w:t>Trình bày nội dung ở đây</w:t>
+      </w:r>
+    </w:p>
+    <w:p>
+      <w:pPr>
+        <w:pStyle w:val="Heading2"/>
+      </w:pPr>
+      <w:bookmarkStart w:id="30" w:name="_Toc74643755"/>
+      <w:r>
+        <w:t>Tổng quan về hệ quản trị cơ sở dữ liệu Microsoft SQL Server</w:t>
       </w:r>
       <w:bookmarkEnd w:id="30"/>
-      <w:r>
-        <w:t xml:space="preserve"> </w:t>
-      </w:r>
-    </w:p>
-    <w:p>
-      <w:r>
-        <w:rPr>
-          <w:highlight w:val="yellow"/>
-        </w:rPr>
-        <w:t>Trình bày nội dung ở đây</w:t>
-      </w:r>
-    </w:p>
-    <w:p>
-      <w:pPr>
-        <w:pStyle w:val="Heading2"/>
-      </w:pPr>
-      <w:bookmarkStart w:id="31" w:name="_Toc74643755"/>
-      <w:r>
-        <w:t>Tổng quan về hệ quản trị cơ sở dữ liệu Microsoft SQL Server</w:t>
-      </w:r>
-      <w:bookmarkEnd w:id="31"/>
     </w:p>
     <w:p>
       <w:r>
@@ -4310,25 +3860,25 @@
       <w:pPr>
         <w:pStyle w:val="Heading1"/>
       </w:pPr>
-      <w:bookmarkStart w:id="32" w:name="_Toc74643756"/>
+      <w:bookmarkStart w:id="31" w:name="_Toc74643756"/>
       <w:r>
         <w:lastRenderedPageBreak/>
         <w:t>phân tích và thiết kế ứng dụng</w:t>
       </w:r>
+      <w:bookmarkEnd w:id="31"/>
+      <w:r>
+        <w:t xml:space="preserve"> </w:t>
+      </w:r>
+    </w:p>
+    <w:p>
+      <w:pPr>
+        <w:pStyle w:val="Heading2"/>
+      </w:pPr>
+      <w:bookmarkStart w:id="32" w:name="_Toc74643757"/>
+      <w:r>
+        <w:t>Mô tả bài toán</w:t>
+      </w:r>
       <w:bookmarkEnd w:id="32"/>
-      <w:r>
-        <w:t xml:space="preserve"> </w:t>
-      </w:r>
-    </w:p>
-    <w:p>
-      <w:pPr>
-        <w:pStyle w:val="Heading2"/>
-      </w:pPr>
-      <w:bookmarkStart w:id="33" w:name="_Toc74643757"/>
-      <w:r>
-        <w:t>Mô tả bài toán</w:t>
-      </w:r>
-      <w:bookmarkEnd w:id="33"/>
     </w:p>
     <w:p>
       <w:pPr>
@@ -4348,41 +3898,41 @@
       <w:pPr>
         <w:pStyle w:val="Heading2"/>
       </w:pPr>
-      <w:bookmarkStart w:id="34" w:name="_Toc74643758"/>
+      <w:bookmarkStart w:id="33" w:name="_Toc74643758"/>
       <w:r>
         <w:t>Thiết kế các chức năng</w:t>
       </w:r>
+      <w:bookmarkEnd w:id="33"/>
+    </w:p>
+    <w:p>
+      <w:pPr>
+        <w:ind w:firstLine="0"/>
+      </w:pPr>
+      <w:r>
+        <w:rPr>
+          <w:highlight w:val="yellow"/>
+        </w:rPr>
+        <w:t>Trình bày các chức năng của ứng dụng ở đây</w:t>
+      </w:r>
+    </w:p>
+    <w:p>
+      <w:pPr>
+        <w:pStyle w:val="Heading2"/>
+      </w:pPr>
+      <w:bookmarkStart w:id="34" w:name="_Toc74643759"/>
+      <w:r>
+        <w:t>Thiết kế cơ sở dữ liệu</w:t>
+      </w:r>
       <w:bookmarkEnd w:id="34"/>
     </w:p>
     <w:p>
       <w:pPr>
-        <w:ind w:firstLine="0"/>
+        <w:pStyle w:val="vbthuong"/>
       </w:pPr>
       <w:r>
         <w:rPr>
           <w:highlight w:val="yellow"/>
         </w:rPr>
-        <w:t>Trình bày các chức năng của ứng dụng ở đây</w:t>
-      </w:r>
-    </w:p>
-    <w:p>
-      <w:pPr>
-        <w:pStyle w:val="Heading2"/>
-      </w:pPr>
-      <w:bookmarkStart w:id="35" w:name="_Toc74643759"/>
-      <w:r>
-        <w:t>Thiết kế cơ sở dữ liệu</w:t>
-      </w:r>
-      <w:bookmarkEnd w:id="35"/>
-    </w:p>
-    <w:p>
-      <w:pPr>
-        <w:pStyle w:val="vbthuong"/>
-      </w:pPr>
-      <w:r>
-        <w:rPr>
-          <w:highlight w:val="yellow"/>
-        </w:rPr>
         <w:t>Trình bày các bảng cơ sở dữ liệu ở đây</w:t>
       </w:r>
       <w:r>
@@ -4393,22 +3943,59 @@
       <w:pPr>
         <w:pStyle w:val="Heading1"/>
       </w:pPr>
-      <w:bookmarkStart w:id="36" w:name="_Toc74643760"/>
+      <w:bookmarkStart w:id="35" w:name="_Toc74643760"/>
       <w:r>
         <w:lastRenderedPageBreak/>
         <w:t>PHÁT TRIỂN ỨNG DỤNG</w:t>
       </w:r>
+      <w:bookmarkEnd w:id="35"/>
+    </w:p>
+    <w:p>
+      <w:pPr>
+        <w:pStyle w:val="Heading2"/>
+      </w:pPr>
+      <w:bookmarkStart w:id="36" w:name="_Toc74643761"/>
+      <w:r>
+        <w:t>Sơ đồ chức năng</w:t>
+      </w:r>
       <w:bookmarkEnd w:id="36"/>
     </w:p>
     <w:p>
       <w:pPr>
+        <w:ind w:firstLine="0"/>
+      </w:pPr>
+      <w:r>
+        <w:rPr>
+          <w:highlight w:val="yellow"/>
+        </w:rPr>
+        <w:t>Trong này vẽ sơ đồ các form có trong ứng dụng</w:t>
+      </w:r>
+    </w:p>
+    <w:p>
+      <w:pPr>
         <w:pStyle w:val="Heading2"/>
       </w:pPr>
-      <w:bookmarkStart w:id="37" w:name="_Toc74643761"/>
-      <w:r>
-        <w:t>Sơ đồ chức năng</w:t>
+      <w:bookmarkStart w:id="37" w:name="_Toc74643762"/>
+      <w:r>
+        <w:t>Thông tin chi tiết các form làm việc</w:t>
       </w:r>
       <w:bookmarkEnd w:id="37"/>
+      <w:r>
+        <w:t xml:space="preserve"> </w:t>
+      </w:r>
+      <w:r>
+        <w:tab/>
+      </w:r>
+    </w:p>
+    <w:p>
+      <w:pPr>
+        <w:pStyle w:val="Heading3"/>
+      </w:pPr>
+      <w:bookmarkStart w:id="38" w:name="_Toc74643763"/>
+      <w:r>
+        <w:t>Form X</w:t>
+      </w:r>
+      <w:bookmarkEnd w:id="38"/>
     </w:p>
     <w:p>
       <w:pPr>
@@ -4418,55 +4005,18 @@
         <w:rPr>
           <w:highlight w:val="yellow"/>
         </w:rPr>
-        <w:t>Trong này vẽ sơ đồ các form có trong ứng dụng</w:t>
-      </w:r>
-    </w:p>
-    <w:p>
-      <w:pPr>
-        <w:pStyle w:val="Heading2"/>
-      </w:pPr>
-      <w:bookmarkStart w:id="38" w:name="_Toc74643762"/>
-      <w:r>
-        <w:t>Thông tin chi tiết các form làm việc</w:t>
-      </w:r>
-      <w:bookmarkEnd w:id="38"/>
-      <w:r>
-        <w:t xml:space="preserve"> </w:t>
-      </w:r>
-      <w:r>
-        <w:tab/>
+        <w:t>Trong này giới thiệu chức năng, các mục có trong màn hình</w:t>
       </w:r>
     </w:p>
     <w:p>
       <w:pPr>
         <w:pStyle w:val="Heading3"/>
       </w:pPr>
-      <w:bookmarkStart w:id="39" w:name="_Toc74643763"/>
-      <w:r>
-        <w:t>Form X</w:t>
+      <w:bookmarkStart w:id="39" w:name="_Toc74643764"/>
+      <w:r>
+        <w:t>Form Y</w:t>
       </w:r>
       <w:bookmarkEnd w:id="39"/>
-    </w:p>
-    <w:p>
-      <w:pPr>
-        <w:ind w:firstLine="0"/>
-      </w:pPr>
-      <w:r>
-        <w:rPr>
-          <w:highlight w:val="yellow"/>
-        </w:rPr>
-        <w:t>Trong này giới thiệu chức năng, các mục có trong màn hình</w:t>
-      </w:r>
-    </w:p>
-    <w:p>
-      <w:pPr>
-        <w:pStyle w:val="Heading3"/>
-      </w:pPr>
-      <w:bookmarkStart w:id="40" w:name="_Toc74643764"/>
-      <w:r>
-        <w:t>Form Y</w:t>
-      </w:r>
-      <w:bookmarkEnd w:id="40"/>
     </w:p>
     <w:p>
       <w:pPr>
@@ -4500,18 +4050,18 @@
       <w:pPr>
         <w:pStyle w:val="Heading1"/>
       </w:pPr>
-      <w:bookmarkStart w:id="41" w:name="_Toc74643765"/>
+      <w:bookmarkStart w:id="40" w:name="_Toc74643765"/>
       <w:r>
         <w:lastRenderedPageBreak/>
         <w:t>KẾT QUẢ</w:t>
       </w:r>
-      <w:bookmarkEnd w:id="41"/>
+      <w:bookmarkEnd w:id="40"/>
       <w:r>
         <w:t xml:space="preserve"> </w:t>
       </w:r>
     </w:p>
     <w:p>
-      <w:bookmarkStart w:id="42" w:name="_Toc342760222"/>
+      <w:bookmarkStart w:id="41" w:name="_Toc342760222"/>
       <w:bookmarkEnd w:id="2"/>
       <w:bookmarkEnd w:id="3"/>
       <w:bookmarkEnd w:id="4"/>
@@ -4534,16 +4084,16 @@
           <w:numId w:val="0"/>
         </w:numPr>
       </w:pPr>
-      <w:bookmarkStart w:id="43" w:name="_Toc74643766"/>
+      <w:bookmarkStart w:id="42" w:name="_Toc74643766"/>
       <w:r>
         <w:lastRenderedPageBreak/>
         <w:t>KẾT LUẬN VÀ HƯỚNG PHÁT TRIỂN</w:t>
       </w:r>
-      <w:bookmarkEnd w:id="43"/>
-    </w:p>
-    <w:p>
-      <w:bookmarkStart w:id="44" w:name="OLE_LINK15"/>
-      <w:bookmarkStart w:id="45" w:name="OLE_LINK16"/>
+      <w:bookmarkEnd w:id="42"/>
+    </w:p>
+    <w:p>
+      <w:bookmarkStart w:id="43" w:name="OLE_LINK15"/>
+      <w:bookmarkStart w:id="44" w:name="OLE_LINK16"/>
       <w:r>
         <w:rPr>
           <w:highlight w:val="yellow"/>
@@ -4557,8 +4107,8 @@
         <w:t>…</w:t>
       </w:r>
     </w:p>
+    <w:bookmarkEnd w:id="43"/>
     <w:bookmarkEnd w:id="44"/>
-    <w:bookmarkEnd w:id="45"/>
     <w:p>
       <w:pPr>
         <w:spacing w:before="0" w:line="240" w:lineRule="auto"/>
@@ -4584,13 +4134,13 @@
           <w:numId w:val="0"/>
         </w:numPr>
       </w:pPr>
-      <w:bookmarkStart w:id="46" w:name="_Toc74643767"/>
+      <w:bookmarkStart w:id="45" w:name="_Toc74643767"/>
       <w:r>
         <w:lastRenderedPageBreak/>
         <w:t>TÀI LIỆU THAM KHẢO</w:t>
       </w:r>
-      <w:bookmarkEnd w:id="42"/>
-      <w:bookmarkEnd w:id="46"/>
+      <w:bookmarkEnd w:id="41"/>
+      <w:bookmarkEnd w:id="45"/>
     </w:p>
     <w:p>
       <w:pPr>
@@ -4753,7 +4303,7 @@
           <w:numId w:val="0"/>
         </w:numPr>
       </w:pPr>
-      <w:bookmarkStart w:id="47" w:name="_Toc74643768"/>
+      <w:bookmarkStart w:id="46" w:name="_Toc74643768"/>
       <w:r>
         <w:lastRenderedPageBreak/>
         <w:t>PHỤ LỤC</w:t>
@@ -4761,7 +4311,7 @@
       <w:r>
         <w:t xml:space="preserve"> (nếu có)</w:t>
       </w:r>
-      <w:bookmarkEnd w:id="47"/>
+      <w:bookmarkEnd w:id="46"/>
     </w:p>
     <w:p>
       <w:pPr>
@@ -4769,6 +4319,8 @@
         <w:spacing w:after="120" w:line="360" w:lineRule="auto"/>
         <w:ind w:left="720" w:hanging="720"/>
       </w:pPr>
+      <w:bookmarkStart w:id="47" w:name="_GoBack"/>
+      <w:bookmarkEnd w:id="47"/>
     </w:p>
     <w:sectPr>
       <w:type w:val="continuous"/>
@@ -4920,7 +4472,7 @@
           <w:rPr>
             <w:noProof/>
           </w:rPr>
-          <w:t>8</w:t>
+          <w:t>3</w:t>
         </w:r>
         <w:r>
           <w:rPr>
@@ -11986,7 +11538,7 @@
 </file>
 
 <file path=customXml/itemProps1.xml><?xml version="1.0" encoding="utf-8"?>
-<ds:datastoreItem xmlns:ds="http://schemas.openxmlformats.org/officeDocument/2006/customXml" ds:itemID="{B887C0CD-66F7-4224-B548-7CC79FF3F4D8}">
+<ds:datastoreItem xmlns:ds="http://schemas.openxmlformats.org/officeDocument/2006/customXml" ds:itemID="{ED487B3C-BF53-44E4-A354-0EB8AB7D7BE7}">
   <ds:schemaRefs>
     <ds:schemaRef ds:uri="http://schemas.openxmlformats.org/officeDocument/2006/bibliography"/>
   </ds:schemaRefs>

</xml_diff>